<commit_message>
added some time line info
</commit_message>
<xml_diff>
--- a/documents/Timeline-Scalability ideas.docx
+++ b/documents/Timeline-Scalability ideas.docx
@@ -12,18 +12,38 @@
       <w:r>
         <w:t>i</w:t>
       </w:r>
+      <w:r>
+        <w:t>ty</w:t>
+      </w:r>
+    </w:p>
+    <w:p>
+      <w:r>
+        <w:t>Users can add photos</w:t>
+      </w:r>
+    </w:p>
+    <w:p>
+      <w:r>
+        <w:t>Search features for tags</w:t>
+      </w:r>
+    </w:p>
+    <w:p>
+      <w:r>
+        <w:t>Hype meter for new festivals</w:t>
+      </w:r>
+    </w:p>
+    <w:p/>
+    <w:p>
+      <w:r>
+        <w:t xml:space="preserve">Ticket purchasing </w:t>
+      </w:r>
+    </w:p>
+    <w:p>
+      <w:r>
+        <w:t>Advertising sponsored products</w:t>
+      </w:r>
       <w:bookmarkStart w:id="0" w:name="_GoBack"/>
       <w:bookmarkEnd w:id="0"/>
-      <w:r>
-        <w:t>ty</w:t>
-      </w:r>
     </w:p>
-    <w:p>
-      <w:r>
-        <w:t>Users can add photos</w:t>
-      </w:r>
-    </w:p>
-    <w:p/>
     <w:sectPr>
       <w:pgSz w:w="12240" w:h="15840"/>
       <w:pgMar w:top="1440" w:right="1440" w:bottom="1440" w:left="1440" w:header="720" w:footer="720" w:gutter="0"/>

</xml_diff>